<commit_message>
Backup up to Advance JS
</commit_message>
<xml_diff>
--- a/GUI Basic Learning/Questions.docx
+++ b/GUI Basic Learning/Questions.docx
@@ -19,7 +19,15 @@
         </w:numPr>
       </w:pPr>
       <w:r>
-        <w:t>Internal JS functions don’t work</w:t>
+        <w:t xml:space="preserve">Can’t understand </w:t>
+      </w:r>
+      <w:proofErr w:type="gramStart"/>
+      <w:r>
+        <w:t>$.proxy</w:t>
+      </w:r>
+      <w:proofErr w:type="gramEnd"/>
+      <w:r>
+        <w:t>() event in jQuery.</w:t>
       </w:r>
     </w:p>
     <w:p>
@@ -30,19 +38,35 @@
           <w:numId w:val="1"/>
         </w:numPr>
       </w:pPr>
-      <w:proofErr w:type="spellStart"/>
       <w:r>
-        <w:t>oneesize</w:t>
+        <w:t xml:space="preserve">Can’t understand </w:t>
       </w:r>
-      <w:proofErr w:type="spellEnd"/>
+      <w:hyperlink r:id="rId5" w:history="1">
+        <w:proofErr w:type="spellStart"/>
+        <w:proofErr w:type="gramStart"/>
+        <w:r>
+          <w:rPr>
+            <w:lang w:bidi="gu-IN"/>
+          </w:rPr>
+          <w:t>event.namespace</w:t>
+        </w:r>
+        <w:proofErr w:type="spellEnd"/>
+        <w:proofErr w:type="gramEnd"/>
+      </w:hyperlink>
+    </w:p>
+    <w:p>
+      <w:pPr>
+        <w:pStyle w:val="ListParagraph"/>
+        <w:numPr>
+          <w:ilvl w:val="0"/>
+          <w:numId w:val="1"/>
+        </w:numPr>
+      </w:pPr>
       <w:r>
-        <w:t xml:space="preserve"> event don’t work</w:t>
+        <w:t>load() method in ajax.</w:t>
       </w:r>
       <w:bookmarkStart w:id="0" w:name="_GoBack"/>
       <w:bookmarkEnd w:id="0"/>
-      <w:r>
-        <w:t xml:space="preserve"> </w:t>
-      </w:r>
     </w:p>
     <w:sectPr>
       <w:pgSz w:w="12240" w:h="15840"/>

</xml_diff>